<commit_message>
Fix the payload with RS485 Motorola
</commit_message>
<xml_diff>
--- a/Motorola/Motorola Config.docx
+++ b/Motorola/Motorola Config.docx
@@ -226,6 +226,1889 @@
         </w:pict>
       </w:r>
     </w:p>
+    <w:p/>
+    <w:p/>
+    <w:p/>
+    <w:p/>
+    <w:p/>
+    <w:p/>
+    <w:p/>
+    <w:p/>
+    <w:p/>
+    <w:p/>
+    <w:p/>
+    <w:p/>
+    <w:p/>
+    <w:p/>
+    <w:tbl>
+      <w:tblPr>
+        <w:tblStyle w:val="TableGrid"/>
+        <w:tblpPr w:leftFromText="180" w:rightFromText="180" w:vertAnchor="page" w:horzAnchor="margin" w:tblpY="1421"/>
+        <w:tblW w:w="0" w:type="auto"/>
+        <w:tblLook w:val="04A0"/>
+      </w:tblPr>
+      <w:tblGrid>
+        <w:gridCol w:w="1034"/>
+        <w:gridCol w:w="901"/>
+        <w:gridCol w:w="1168"/>
+        <w:gridCol w:w="721"/>
+        <w:gridCol w:w="1294"/>
+        <w:gridCol w:w="721"/>
+        <w:gridCol w:w="1294"/>
+        <w:gridCol w:w="837"/>
+        <w:gridCol w:w="721"/>
+        <w:gridCol w:w="885"/>
+      </w:tblGrid>
+      <w:tr>
+        <w:tc>
+          <w:tcPr>
+            <w:tcW w:w="1034" w:type="dxa"/>
+            <w:vAlign w:val="center"/>
+          </w:tcPr>
+          <w:p>
+            <w:pPr>
+              <w:jc w:val="center"/>
+            </w:pPr>
+            <w:r>
+              <w:lastRenderedPageBreak/>
+              <w:t>NUMBER</w:t>
+            </w:r>
+          </w:p>
+        </w:tc>
+        <w:tc>
+          <w:tcPr>
+            <w:tcW w:w="901" w:type="dxa"/>
+            <w:vAlign w:val="center"/>
+          </w:tcPr>
+          <w:p>
+            <w:pPr>
+              <w:jc w:val="center"/>
+            </w:pPr>
+            <w:r>
+              <w:t>SLAVE ID</w:t>
+            </w:r>
+          </w:p>
+        </w:tc>
+        <w:tc>
+          <w:tcPr>
+            <w:tcW w:w="1168" w:type="dxa"/>
+            <w:vAlign w:val="center"/>
+          </w:tcPr>
+          <w:p>
+            <w:pPr>
+              <w:jc w:val="center"/>
+            </w:pPr>
+            <w:r>
+              <w:t>FUNCTION CODE</w:t>
+            </w:r>
+          </w:p>
+        </w:tc>
+        <w:tc>
+          <w:tcPr>
+            <w:tcW w:w="721" w:type="dxa"/>
+            <w:vAlign w:val="center"/>
+          </w:tcPr>
+          <w:p>
+            <w:pPr>
+              <w:jc w:val="center"/>
+            </w:pPr>
+          </w:p>
+        </w:tc>
+        <w:tc>
+          <w:tcPr>
+            <w:tcW w:w="1294" w:type="dxa"/>
+            <w:vAlign w:val="center"/>
+          </w:tcPr>
+          <w:p>
+            <w:pPr>
+              <w:jc w:val="center"/>
+            </w:pPr>
+            <w:r>
+              <w:t>ADDRESS REGISTER*1</w:t>
+            </w:r>
+          </w:p>
+        </w:tc>
+        <w:tc>
+          <w:tcPr>
+            <w:tcW w:w="721" w:type="dxa"/>
+            <w:vAlign w:val="center"/>
+          </w:tcPr>
+          <w:p>
+            <w:pPr>
+              <w:jc w:val="center"/>
+            </w:pPr>
+          </w:p>
+        </w:tc>
+        <w:tc>
+          <w:tcPr>
+            <w:tcW w:w="1294" w:type="dxa"/>
+            <w:vAlign w:val="center"/>
+          </w:tcPr>
+          <w:p>
+            <w:pPr>
+              <w:jc w:val="center"/>
+            </w:pPr>
+            <w:r>
+              <w:t>NUMBER OF REGISTER*2</w:t>
+            </w:r>
+          </w:p>
+        </w:tc>
+        <w:tc>
+          <w:tcPr>
+            <w:tcW w:w="837" w:type="dxa"/>
+            <w:vAlign w:val="center"/>
+          </w:tcPr>
+          <w:p>
+            <w:pPr>
+              <w:jc w:val="center"/>
+            </w:pPr>
+            <w:r>
+              <w:t>CRC SUM</w:t>
+            </w:r>
+          </w:p>
+        </w:tc>
+        <w:tc>
+          <w:tcPr>
+            <w:tcW w:w="721" w:type="dxa"/>
+            <w:vAlign w:val="center"/>
+          </w:tcPr>
+          <w:p>
+            <w:pPr>
+              <w:jc w:val="center"/>
+            </w:pPr>
+          </w:p>
+        </w:tc>
+        <w:tc>
+          <w:tcPr>
+            <w:tcW w:w="885" w:type="dxa"/>
+          </w:tcPr>
+          <w:p>
+            <w:pPr>
+              <w:jc w:val="center"/>
+              <w:rPr>
+                <w:highlight w:val="yellow"/>
+              </w:rPr>
+            </w:pPr>
+            <w:r>
+              <w:rPr>
+                <w:highlight w:val="yellow"/>
+              </w:rPr>
+              <w:t>RESULT DATA</w:t>
+            </w:r>
+          </w:p>
+          <w:p>
+            <w:pPr>
+              <w:jc w:val="center"/>
+              <w:rPr>
+                <w:highlight w:val="yellow"/>
+              </w:rPr>
+            </w:pPr>
+            <w:r>
+              <w:rPr>
+                <w:highlight w:val="yellow"/>
+              </w:rPr>
+              <w:t>(BYTE)</w:t>
+            </w:r>
+          </w:p>
+        </w:tc>
+      </w:tr>
+      <w:tr>
+        <w:tc>
+          <w:tcPr>
+            <w:tcW w:w="1034" w:type="dxa"/>
+          </w:tcPr>
+          <w:p>
+            <w:pPr>
+              <w:jc w:val="center"/>
+            </w:pPr>
+            <w:r>
+              <w:t>1</w:t>
+            </w:r>
+          </w:p>
+        </w:tc>
+        <w:tc>
+          <w:tcPr>
+            <w:tcW w:w="901" w:type="dxa"/>
+          </w:tcPr>
+          <w:p>
+            <w:pPr>
+              <w:jc w:val="center"/>
+            </w:pPr>
+            <w:r>
+              <w:t>0A</w:t>
+            </w:r>
+          </w:p>
+        </w:tc>
+        <w:tc>
+          <w:tcPr>
+            <w:tcW w:w="1168" w:type="dxa"/>
+          </w:tcPr>
+          <w:p>
+            <w:pPr>
+              <w:jc w:val="center"/>
+            </w:pPr>
+            <w:r>
+              <w:t>03</w:t>
+            </w:r>
+          </w:p>
+        </w:tc>
+        <w:tc>
+          <w:tcPr>
+            <w:tcW w:w="721" w:type="dxa"/>
+          </w:tcPr>
+          <w:p>
+            <w:pPr>
+              <w:jc w:val="center"/>
+            </w:pPr>
+            <w:r>
+              <w:t>08</w:t>
+            </w:r>
+          </w:p>
+        </w:tc>
+        <w:tc>
+          <w:tcPr>
+            <w:tcW w:w="1294" w:type="dxa"/>
+          </w:tcPr>
+          <w:p>
+            <w:pPr>
+              <w:jc w:val="center"/>
+            </w:pPr>
+            <w:r>
+              <w:t>01</w:t>
+            </w:r>
+          </w:p>
+        </w:tc>
+        <w:tc>
+          <w:tcPr>
+            <w:tcW w:w="721" w:type="dxa"/>
+          </w:tcPr>
+          <w:p>
+            <w:pPr>
+              <w:jc w:val="center"/>
+            </w:pPr>
+            <w:r>
+              <w:t>00</w:t>
+            </w:r>
+          </w:p>
+        </w:tc>
+        <w:tc>
+          <w:tcPr>
+            <w:tcW w:w="1294" w:type="dxa"/>
+          </w:tcPr>
+          <w:p>
+            <w:pPr>
+              <w:jc w:val="center"/>
+            </w:pPr>
+            <w:r>
+              <w:t>0</w:t>
+            </w:r>
+            <w:r>
+              <w:t>0</w:t>
+            </w:r>
+          </w:p>
+        </w:tc>
+        <w:tc>
+          <w:tcPr>
+            <w:tcW w:w="837" w:type="dxa"/>
+          </w:tcPr>
+          <w:p>
+            <w:pPr>
+              <w:jc w:val="center"/>
+            </w:pPr>
+            <w:r>
+              <w:t>17</w:t>
+            </w:r>
+          </w:p>
+        </w:tc>
+        <w:tc>
+          <w:tcPr>
+            <w:tcW w:w="721" w:type="dxa"/>
+          </w:tcPr>
+          <w:p>
+            <w:pPr>
+              <w:jc w:val="center"/>
+            </w:pPr>
+            <w:r>
+              <w:t>11</w:t>
+            </w:r>
+          </w:p>
+        </w:tc>
+        <w:tc>
+          <w:tcPr>
+            <w:tcW w:w="885" w:type="dxa"/>
+          </w:tcPr>
+          <w:p>
+            <w:pPr>
+              <w:jc w:val="center"/>
+              <w:rPr>
+                <w:highlight w:val="yellow"/>
+              </w:rPr>
+            </w:pPr>
+          </w:p>
+        </w:tc>
+      </w:tr>
+      <w:tr>
+        <w:tc>
+          <w:tcPr>
+            <w:tcW w:w="1034" w:type="dxa"/>
+          </w:tcPr>
+          <w:p>
+            <w:pPr>
+              <w:jc w:val="center"/>
+            </w:pPr>
+            <w:r>
+              <w:t>2</w:t>
+            </w:r>
+          </w:p>
+        </w:tc>
+        <w:tc>
+          <w:tcPr>
+            <w:tcW w:w="901" w:type="dxa"/>
+          </w:tcPr>
+          <w:p>
+            <w:pPr>
+              <w:jc w:val="center"/>
+            </w:pPr>
+            <w:r>
+              <w:t>0A</w:t>
+            </w:r>
+          </w:p>
+        </w:tc>
+        <w:tc>
+          <w:tcPr>
+            <w:tcW w:w="1168" w:type="dxa"/>
+          </w:tcPr>
+          <w:p>
+            <w:pPr>
+              <w:jc w:val="center"/>
+            </w:pPr>
+            <w:r>
+              <w:t>03</w:t>
+            </w:r>
+          </w:p>
+        </w:tc>
+        <w:tc>
+          <w:tcPr>
+            <w:tcW w:w="721" w:type="dxa"/>
+          </w:tcPr>
+          <w:p>
+            <w:pPr>
+              <w:jc w:val="center"/>
+            </w:pPr>
+            <w:r>
+              <w:t>0</w:t>
+            </w:r>
+            <w:r>
+              <w:t>8</w:t>
+            </w:r>
+          </w:p>
+        </w:tc>
+        <w:tc>
+          <w:tcPr>
+            <w:tcW w:w="1294" w:type="dxa"/>
+          </w:tcPr>
+          <w:p>
+            <w:pPr>
+              <w:jc w:val="center"/>
+            </w:pPr>
+            <w:r>
+              <w:t>01</w:t>
+            </w:r>
+          </w:p>
+        </w:tc>
+        <w:tc>
+          <w:tcPr>
+            <w:tcW w:w="721" w:type="dxa"/>
+          </w:tcPr>
+          <w:p>
+            <w:pPr>
+              <w:jc w:val="center"/>
+            </w:pPr>
+            <w:r>
+              <w:t>00</w:t>
+            </w:r>
+          </w:p>
+        </w:tc>
+        <w:tc>
+          <w:tcPr>
+            <w:tcW w:w="1294" w:type="dxa"/>
+          </w:tcPr>
+          <w:p>
+            <w:pPr>
+              <w:jc w:val="center"/>
+            </w:pPr>
+            <w:r>
+              <w:t>0</w:t>
+            </w:r>
+            <w:r>
+              <w:t>1</w:t>
+            </w:r>
+          </w:p>
+        </w:tc>
+        <w:tc>
+          <w:tcPr>
+            <w:tcW w:w="837" w:type="dxa"/>
+          </w:tcPr>
+          <w:p>
+            <w:pPr>
+              <w:jc w:val="center"/>
+            </w:pPr>
+            <w:r>
+              <w:t>D6</w:t>
+            </w:r>
+          </w:p>
+        </w:tc>
+        <w:tc>
+          <w:tcPr>
+            <w:tcW w:w="721" w:type="dxa"/>
+          </w:tcPr>
+          <w:p>
+            <w:pPr>
+              <w:jc w:val="center"/>
+            </w:pPr>
+            <w:r>
+              <w:t>D</w:t>
+            </w:r>
+            <w:r>
+              <w:t>1</w:t>
+            </w:r>
+          </w:p>
+        </w:tc>
+        <w:tc>
+          <w:tcPr>
+            <w:tcW w:w="885" w:type="dxa"/>
+          </w:tcPr>
+          <w:p>
+            <w:pPr>
+              <w:jc w:val="center"/>
+              <w:rPr>
+                <w:highlight w:val="yellow"/>
+              </w:rPr>
+            </w:pPr>
+          </w:p>
+        </w:tc>
+      </w:tr>
+      <w:tr>
+        <w:tc>
+          <w:tcPr>
+            <w:tcW w:w="1034" w:type="dxa"/>
+          </w:tcPr>
+          <w:p>
+            <w:pPr>
+              <w:jc w:val="center"/>
+            </w:pPr>
+            <w:r>
+              <w:t>3</w:t>
+            </w:r>
+          </w:p>
+        </w:tc>
+        <w:tc>
+          <w:tcPr>
+            <w:tcW w:w="901" w:type="dxa"/>
+          </w:tcPr>
+          <w:p>
+            <w:pPr>
+              <w:jc w:val="center"/>
+            </w:pPr>
+            <w:r>
+              <w:t>0A</w:t>
+            </w:r>
+          </w:p>
+        </w:tc>
+        <w:tc>
+          <w:tcPr>
+            <w:tcW w:w="1168" w:type="dxa"/>
+          </w:tcPr>
+          <w:p>
+            <w:pPr>
+              <w:jc w:val="center"/>
+            </w:pPr>
+            <w:r>
+              <w:t>03</w:t>
+            </w:r>
+          </w:p>
+        </w:tc>
+        <w:tc>
+          <w:tcPr>
+            <w:tcW w:w="721" w:type="dxa"/>
+          </w:tcPr>
+          <w:p>
+            <w:pPr>
+              <w:jc w:val="center"/>
+            </w:pPr>
+            <w:r>
+              <w:t>0</w:t>
+            </w:r>
+            <w:r>
+              <w:t>8</w:t>
+            </w:r>
+          </w:p>
+        </w:tc>
+        <w:tc>
+          <w:tcPr>
+            <w:tcW w:w="1294" w:type="dxa"/>
+          </w:tcPr>
+          <w:p>
+            <w:pPr>
+              <w:jc w:val="center"/>
+            </w:pPr>
+            <w:r>
+              <w:t>0</w:t>
+            </w:r>
+            <w:r>
+              <w:t>1</w:t>
+            </w:r>
+          </w:p>
+        </w:tc>
+        <w:tc>
+          <w:tcPr>
+            <w:tcW w:w="721" w:type="dxa"/>
+          </w:tcPr>
+          <w:p>
+            <w:pPr>
+              <w:jc w:val="center"/>
+            </w:pPr>
+            <w:r>
+              <w:t>00</w:t>
+            </w:r>
+          </w:p>
+        </w:tc>
+        <w:tc>
+          <w:tcPr>
+            <w:tcW w:w="1294" w:type="dxa"/>
+          </w:tcPr>
+          <w:p>
+            <w:pPr>
+              <w:jc w:val="center"/>
+            </w:pPr>
+            <w:r>
+              <w:t>0</w:t>
+            </w:r>
+            <w:r>
+              <w:t>2</w:t>
+            </w:r>
+          </w:p>
+        </w:tc>
+        <w:tc>
+          <w:tcPr>
+            <w:tcW w:w="837" w:type="dxa"/>
+          </w:tcPr>
+          <w:p>
+            <w:pPr>
+              <w:jc w:val="center"/>
+            </w:pPr>
+            <w:r>
+              <w:t>96</w:t>
+            </w:r>
+          </w:p>
+        </w:tc>
+        <w:tc>
+          <w:tcPr>
+            <w:tcW w:w="721" w:type="dxa"/>
+          </w:tcPr>
+          <w:p>
+            <w:pPr>
+              <w:jc w:val="center"/>
+            </w:pPr>
+            <w:r>
+              <w:t>D0</w:t>
+            </w:r>
+          </w:p>
+        </w:tc>
+        <w:tc>
+          <w:tcPr>
+            <w:tcW w:w="885" w:type="dxa"/>
+          </w:tcPr>
+          <w:p>
+            <w:pPr>
+              <w:jc w:val="center"/>
+              <w:rPr>
+                <w:highlight w:val="yellow"/>
+              </w:rPr>
+            </w:pPr>
+          </w:p>
+        </w:tc>
+      </w:tr>
+      <w:tr>
+        <w:tc>
+          <w:tcPr>
+            <w:tcW w:w="1034" w:type="dxa"/>
+          </w:tcPr>
+          <w:p>
+            <w:pPr>
+              <w:jc w:val="center"/>
+            </w:pPr>
+            <w:r>
+              <w:t>4</w:t>
+            </w:r>
+          </w:p>
+        </w:tc>
+        <w:tc>
+          <w:tcPr>
+            <w:tcW w:w="901" w:type="dxa"/>
+          </w:tcPr>
+          <w:p>
+            <w:pPr>
+              <w:jc w:val="center"/>
+            </w:pPr>
+            <w:r>
+              <w:t>0A</w:t>
+            </w:r>
+          </w:p>
+        </w:tc>
+        <w:tc>
+          <w:tcPr>
+            <w:tcW w:w="1168" w:type="dxa"/>
+          </w:tcPr>
+          <w:p>
+            <w:pPr>
+              <w:jc w:val="center"/>
+            </w:pPr>
+            <w:r>
+              <w:t>03</w:t>
+            </w:r>
+          </w:p>
+        </w:tc>
+        <w:tc>
+          <w:tcPr>
+            <w:tcW w:w="721" w:type="dxa"/>
+          </w:tcPr>
+          <w:p>
+            <w:pPr>
+              <w:jc w:val="center"/>
+            </w:pPr>
+            <w:r>
+              <w:t>0</w:t>
+            </w:r>
+            <w:r>
+              <w:t>8</w:t>
+            </w:r>
+          </w:p>
+        </w:tc>
+        <w:tc>
+          <w:tcPr>
+            <w:tcW w:w="1294" w:type="dxa"/>
+          </w:tcPr>
+          <w:p>
+            <w:pPr>
+              <w:jc w:val="center"/>
+            </w:pPr>
+            <w:r>
+              <w:t>0</w:t>
+            </w:r>
+            <w:r>
+              <w:t>1</w:t>
+            </w:r>
+          </w:p>
+        </w:tc>
+        <w:tc>
+          <w:tcPr>
+            <w:tcW w:w="721" w:type="dxa"/>
+          </w:tcPr>
+          <w:p>
+            <w:pPr>
+              <w:jc w:val="center"/>
+            </w:pPr>
+            <w:r>
+              <w:t>00</w:t>
+            </w:r>
+          </w:p>
+        </w:tc>
+        <w:tc>
+          <w:tcPr>
+            <w:tcW w:w="1294" w:type="dxa"/>
+          </w:tcPr>
+          <w:p>
+            <w:pPr>
+              <w:jc w:val="center"/>
+            </w:pPr>
+            <w:r>
+              <w:t>0</w:t>
+            </w:r>
+            <w:r>
+              <w:t>3</w:t>
+            </w:r>
+          </w:p>
+        </w:tc>
+        <w:tc>
+          <w:tcPr>
+            <w:tcW w:w="837" w:type="dxa"/>
+          </w:tcPr>
+          <w:p>
+            <w:pPr>
+              <w:jc w:val="center"/>
+            </w:pPr>
+            <w:r>
+              <w:t>57</w:t>
+            </w:r>
+          </w:p>
+        </w:tc>
+        <w:tc>
+          <w:tcPr>
+            <w:tcW w:w="721" w:type="dxa"/>
+          </w:tcPr>
+          <w:p>
+            <w:pPr>
+              <w:jc w:val="center"/>
+            </w:pPr>
+            <w:r>
+              <w:t>10</w:t>
+            </w:r>
+          </w:p>
+        </w:tc>
+        <w:tc>
+          <w:tcPr>
+            <w:tcW w:w="885" w:type="dxa"/>
+          </w:tcPr>
+          <w:p>
+            <w:pPr>
+              <w:jc w:val="center"/>
+              <w:rPr>
+                <w:highlight w:val="yellow"/>
+              </w:rPr>
+            </w:pPr>
+          </w:p>
+        </w:tc>
+      </w:tr>
+      <w:tr>
+        <w:tc>
+          <w:tcPr>
+            <w:tcW w:w="1034" w:type="dxa"/>
+          </w:tcPr>
+          <w:p>
+            <w:pPr>
+              <w:jc w:val="center"/>
+            </w:pPr>
+            <w:r>
+              <w:t>5</w:t>
+            </w:r>
+          </w:p>
+        </w:tc>
+        <w:tc>
+          <w:tcPr>
+            <w:tcW w:w="901" w:type="dxa"/>
+          </w:tcPr>
+          <w:p>
+            <w:pPr>
+              <w:jc w:val="center"/>
+            </w:pPr>
+            <w:r>
+              <w:t>0A</w:t>
+            </w:r>
+          </w:p>
+        </w:tc>
+        <w:tc>
+          <w:tcPr>
+            <w:tcW w:w="1168" w:type="dxa"/>
+          </w:tcPr>
+          <w:p>
+            <w:pPr>
+              <w:jc w:val="center"/>
+            </w:pPr>
+            <w:r>
+              <w:t>03</w:t>
+            </w:r>
+          </w:p>
+        </w:tc>
+        <w:tc>
+          <w:tcPr>
+            <w:tcW w:w="721" w:type="dxa"/>
+          </w:tcPr>
+          <w:p>
+            <w:pPr>
+              <w:jc w:val="center"/>
+            </w:pPr>
+            <w:r>
+              <w:t>0</w:t>
+            </w:r>
+            <w:r>
+              <w:t>8</w:t>
+            </w:r>
+          </w:p>
+        </w:tc>
+        <w:tc>
+          <w:tcPr>
+            <w:tcW w:w="1294" w:type="dxa"/>
+          </w:tcPr>
+          <w:p>
+            <w:pPr>
+              <w:jc w:val="center"/>
+            </w:pPr>
+            <w:r>
+              <w:t>0</w:t>
+            </w:r>
+            <w:r>
+              <w:t>1</w:t>
+            </w:r>
+          </w:p>
+        </w:tc>
+        <w:tc>
+          <w:tcPr>
+            <w:tcW w:w="721" w:type="dxa"/>
+          </w:tcPr>
+          <w:p>
+            <w:pPr>
+              <w:jc w:val="center"/>
+            </w:pPr>
+            <w:r>
+              <w:t>00</w:t>
+            </w:r>
+          </w:p>
+        </w:tc>
+        <w:tc>
+          <w:tcPr>
+            <w:tcW w:w="1294" w:type="dxa"/>
+          </w:tcPr>
+          <w:p>
+            <w:pPr>
+              <w:jc w:val="center"/>
+            </w:pPr>
+            <w:r>
+              <w:t>0</w:t>
+            </w:r>
+            <w:r>
+              <w:t>4</w:t>
+            </w:r>
+          </w:p>
+        </w:tc>
+        <w:tc>
+          <w:tcPr>
+            <w:tcW w:w="837" w:type="dxa"/>
+          </w:tcPr>
+          <w:p>
+            <w:pPr>
+              <w:jc w:val="center"/>
+            </w:pPr>
+            <w:r>
+              <w:t>16</w:t>
+            </w:r>
+          </w:p>
+        </w:tc>
+        <w:tc>
+          <w:tcPr>
+            <w:tcW w:w="721" w:type="dxa"/>
+          </w:tcPr>
+          <w:p>
+            <w:pPr>
+              <w:jc w:val="center"/>
+            </w:pPr>
+            <w:r>
+              <w:t>D2</w:t>
+            </w:r>
+          </w:p>
+        </w:tc>
+        <w:tc>
+          <w:tcPr>
+            <w:tcW w:w="885" w:type="dxa"/>
+          </w:tcPr>
+          <w:p>
+            <w:pPr>
+              <w:jc w:val="center"/>
+              <w:rPr>
+                <w:highlight w:val="yellow"/>
+              </w:rPr>
+            </w:pPr>
+          </w:p>
+        </w:tc>
+      </w:tr>
+      <w:tr>
+        <w:tc>
+          <w:tcPr>
+            <w:tcW w:w="1034" w:type="dxa"/>
+          </w:tcPr>
+          <w:p>
+            <w:pPr>
+              <w:jc w:val="center"/>
+            </w:pPr>
+            <w:r>
+              <w:t>6</w:t>
+            </w:r>
+          </w:p>
+        </w:tc>
+        <w:tc>
+          <w:tcPr>
+            <w:tcW w:w="901" w:type="dxa"/>
+          </w:tcPr>
+          <w:p>
+            <w:pPr>
+              <w:jc w:val="center"/>
+            </w:pPr>
+            <w:r>
+              <w:t>0A</w:t>
+            </w:r>
+          </w:p>
+        </w:tc>
+        <w:tc>
+          <w:tcPr>
+            <w:tcW w:w="1168" w:type="dxa"/>
+          </w:tcPr>
+          <w:p>
+            <w:pPr>
+              <w:jc w:val="center"/>
+            </w:pPr>
+            <w:r>
+              <w:t>03</w:t>
+            </w:r>
+          </w:p>
+        </w:tc>
+        <w:tc>
+          <w:tcPr>
+            <w:tcW w:w="721" w:type="dxa"/>
+          </w:tcPr>
+          <w:p>
+            <w:pPr>
+              <w:jc w:val="center"/>
+            </w:pPr>
+            <w:r>
+              <w:t>0</w:t>
+            </w:r>
+            <w:r>
+              <w:t>8</w:t>
+            </w:r>
+          </w:p>
+        </w:tc>
+        <w:tc>
+          <w:tcPr>
+            <w:tcW w:w="1294" w:type="dxa"/>
+          </w:tcPr>
+          <w:p>
+            <w:pPr>
+              <w:jc w:val="center"/>
+            </w:pPr>
+            <w:r>
+              <w:t>0</w:t>
+            </w:r>
+            <w:r>
+              <w:t>1</w:t>
+            </w:r>
+          </w:p>
+        </w:tc>
+        <w:tc>
+          <w:tcPr>
+            <w:tcW w:w="721" w:type="dxa"/>
+          </w:tcPr>
+          <w:p>
+            <w:pPr>
+              <w:jc w:val="center"/>
+            </w:pPr>
+            <w:r>
+              <w:t>00</w:t>
+            </w:r>
+          </w:p>
+        </w:tc>
+        <w:tc>
+          <w:tcPr>
+            <w:tcW w:w="1294" w:type="dxa"/>
+          </w:tcPr>
+          <w:p>
+            <w:pPr>
+              <w:jc w:val="center"/>
+            </w:pPr>
+            <w:r>
+              <w:t>0</w:t>
+            </w:r>
+            <w:r>
+              <w:t>5</w:t>
+            </w:r>
+          </w:p>
+        </w:tc>
+        <w:tc>
+          <w:tcPr>
+            <w:tcW w:w="837" w:type="dxa"/>
+          </w:tcPr>
+          <w:p>
+            <w:pPr>
+              <w:jc w:val="center"/>
+            </w:pPr>
+            <w:r>
+              <w:t>D7</w:t>
+            </w:r>
+          </w:p>
+        </w:tc>
+        <w:tc>
+          <w:tcPr>
+            <w:tcW w:w="721" w:type="dxa"/>
+          </w:tcPr>
+          <w:p>
+            <w:pPr>
+              <w:jc w:val="center"/>
+            </w:pPr>
+            <w:r>
+              <w:t>12</w:t>
+            </w:r>
+          </w:p>
+        </w:tc>
+        <w:tc>
+          <w:tcPr>
+            <w:tcW w:w="885" w:type="dxa"/>
+          </w:tcPr>
+          <w:p>
+            <w:pPr>
+              <w:jc w:val="center"/>
+              <w:rPr>
+                <w:highlight w:val="yellow"/>
+              </w:rPr>
+            </w:pPr>
+          </w:p>
+        </w:tc>
+      </w:tr>
+      <w:tr>
+        <w:tc>
+          <w:tcPr>
+            <w:tcW w:w="1034" w:type="dxa"/>
+          </w:tcPr>
+          <w:p>
+            <w:pPr>
+              <w:jc w:val="center"/>
+            </w:pPr>
+            <w:r>
+              <w:t>7</w:t>
+            </w:r>
+          </w:p>
+        </w:tc>
+        <w:tc>
+          <w:tcPr>
+            <w:tcW w:w="901" w:type="dxa"/>
+          </w:tcPr>
+          <w:p>
+            <w:pPr>
+              <w:jc w:val="center"/>
+            </w:pPr>
+            <w:r>
+              <w:t>0A</w:t>
+            </w:r>
+          </w:p>
+        </w:tc>
+        <w:tc>
+          <w:tcPr>
+            <w:tcW w:w="1168" w:type="dxa"/>
+          </w:tcPr>
+          <w:p>
+            <w:pPr>
+              <w:jc w:val="center"/>
+            </w:pPr>
+            <w:r>
+              <w:t>03</w:t>
+            </w:r>
+          </w:p>
+        </w:tc>
+        <w:tc>
+          <w:tcPr>
+            <w:tcW w:w="721" w:type="dxa"/>
+          </w:tcPr>
+          <w:p>
+            <w:pPr>
+              <w:jc w:val="center"/>
+            </w:pPr>
+            <w:r>
+              <w:t>0</w:t>
+            </w:r>
+            <w:r>
+              <w:t>8</w:t>
+            </w:r>
+          </w:p>
+        </w:tc>
+        <w:tc>
+          <w:tcPr>
+            <w:tcW w:w="1294" w:type="dxa"/>
+          </w:tcPr>
+          <w:p>
+            <w:pPr>
+              <w:jc w:val="center"/>
+            </w:pPr>
+            <w:r>
+              <w:t>0</w:t>
+            </w:r>
+            <w:r>
+              <w:t>1</w:t>
+            </w:r>
+          </w:p>
+        </w:tc>
+        <w:tc>
+          <w:tcPr>
+            <w:tcW w:w="721" w:type="dxa"/>
+          </w:tcPr>
+          <w:p>
+            <w:pPr>
+              <w:jc w:val="center"/>
+            </w:pPr>
+            <w:r>
+              <w:t>00</w:t>
+            </w:r>
+          </w:p>
+        </w:tc>
+        <w:tc>
+          <w:tcPr>
+            <w:tcW w:w="1294" w:type="dxa"/>
+          </w:tcPr>
+          <w:p>
+            <w:pPr>
+              <w:jc w:val="center"/>
+            </w:pPr>
+            <w:r>
+              <w:t>0</w:t>
+            </w:r>
+            <w:r>
+              <w:t>6</w:t>
+            </w:r>
+          </w:p>
+        </w:tc>
+        <w:tc>
+          <w:tcPr>
+            <w:tcW w:w="837" w:type="dxa"/>
+          </w:tcPr>
+          <w:p>
+            <w:pPr>
+              <w:jc w:val="center"/>
+            </w:pPr>
+            <w:r>
+              <w:t>97</w:t>
+            </w:r>
+          </w:p>
+        </w:tc>
+        <w:tc>
+          <w:tcPr>
+            <w:tcW w:w="721" w:type="dxa"/>
+          </w:tcPr>
+          <w:p>
+            <w:pPr>
+              <w:jc w:val="center"/>
+            </w:pPr>
+            <w:r>
+              <w:t>13</w:t>
+            </w:r>
+          </w:p>
+        </w:tc>
+        <w:tc>
+          <w:tcPr>
+            <w:tcW w:w="885" w:type="dxa"/>
+          </w:tcPr>
+          <w:p>
+            <w:pPr>
+              <w:jc w:val="center"/>
+              <w:rPr>
+                <w:highlight w:val="yellow"/>
+              </w:rPr>
+            </w:pPr>
+          </w:p>
+        </w:tc>
+      </w:tr>
+      <w:tr>
+        <w:tc>
+          <w:tcPr>
+            <w:tcW w:w="1034" w:type="dxa"/>
+          </w:tcPr>
+          <w:p>
+            <w:pPr>
+              <w:jc w:val="center"/>
+            </w:pPr>
+            <w:r>
+              <w:t>8</w:t>
+            </w:r>
+          </w:p>
+        </w:tc>
+        <w:tc>
+          <w:tcPr>
+            <w:tcW w:w="901" w:type="dxa"/>
+          </w:tcPr>
+          <w:p>
+            <w:pPr>
+              <w:jc w:val="center"/>
+            </w:pPr>
+            <w:r>
+              <w:t>0A</w:t>
+            </w:r>
+          </w:p>
+        </w:tc>
+        <w:tc>
+          <w:tcPr>
+            <w:tcW w:w="1168" w:type="dxa"/>
+          </w:tcPr>
+          <w:p>
+            <w:pPr>
+              <w:jc w:val="center"/>
+            </w:pPr>
+            <w:r>
+              <w:t>03</w:t>
+            </w:r>
+          </w:p>
+        </w:tc>
+        <w:tc>
+          <w:tcPr>
+            <w:tcW w:w="721" w:type="dxa"/>
+          </w:tcPr>
+          <w:p>
+            <w:pPr>
+              <w:jc w:val="center"/>
+            </w:pPr>
+            <w:r>
+              <w:t>0</w:t>
+            </w:r>
+            <w:r>
+              <w:t>8</w:t>
+            </w:r>
+          </w:p>
+        </w:tc>
+        <w:tc>
+          <w:tcPr>
+            <w:tcW w:w="1294" w:type="dxa"/>
+          </w:tcPr>
+          <w:p>
+            <w:pPr>
+              <w:jc w:val="center"/>
+            </w:pPr>
+            <w:r>
+              <w:t>0</w:t>
+            </w:r>
+            <w:r>
+              <w:t>1</w:t>
+            </w:r>
+          </w:p>
+        </w:tc>
+        <w:tc>
+          <w:tcPr>
+            <w:tcW w:w="721" w:type="dxa"/>
+          </w:tcPr>
+          <w:p>
+            <w:pPr>
+              <w:jc w:val="center"/>
+            </w:pPr>
+            <w:r>
+              <w:t>00</w:t>
+            </w:r>
+          </w:p>
+        </w:tc>
+        <w:tc>
+          <w:tcPr>
+            <w:tcW w:w="1294" w:type="dxa"/>
+          </w:tcPr>
+          <w:p>
+            <w:pPr>
+              <w:jc w:val="center"/>
+            </w:pPr>
+            <w:r>
+              <w:t>0</w:t>
+            </w:r>
+            <w:r>
+              <w:t>7</w:t>
+            </w:r>
+          </w:p>
+        </w:tc>
+        <w:tc>
+          <w:tcPr>
+            <w:tcW w:w="837" w:type="dxa"/>
+          </w:tcPr>
+          <w:p>
+            <w:pPr>
+              <w:jc w:val="center"/>
+            </w:pPr>
+            <w:r>
+              <w:t>56</w:t>
+            </w:r>
+          </w:p>
+        </w:tc>
+        <w:tc>
+          <w:tcPr>
+            <w:tcW w:w="721" w:type="dxa"/>
+          </w:tcPr>
+          <w:p>
+            <w:pPr>
+              <w:jc w:val="center"/>
+            </w:pPr>
+            <w:r>
+              <w:t>D3</w:t>
+            </w:r>
+          </w:p>
+        </w:tc>
+        <w:tc>
+          <w:tcPr>
+            <w:tcW w:w="885" w:type="dxa"/>
+          </w:tcPr>
+          <w:p>
+            <w:pPr>
+              <w:jc w:val="center"/>
+              <w:rPr>
+                <w:highlight w:val="yellow"/>
+              </w:rPr>
+            </w:pPr>
+          </w:p>
+        </w:tc>
+      </w:tr>
+      <w:tr>
+        <w:tc>
+          <w:tcPr>
+            <w:tcW w:w="1034" w:type="dxa"/>
+          </w:tcPr>
+          <w:p>
+            <w:pPr>
+              <w:jc w:val="center"/>
+            </w:pPr>
+            <w:r>
+              <w:t>9</w:t>
+            </w:r>
+          </w:p>
+        </w:tc>
+        <w:tc>
+          <w:tcPr>
+            <w:tcW w:w="901" w:type="dxa"/>
+          </w:tcPr>
+          <w:p>
+            <w:pPr>
+              <w:jc w:val="center"/>
+            </w:pPr>
+            <w:r>
+              <w:t>0A</w:t>
+            </w:r>
+          </w:p>
+        </w:tc>
+        <w:tc>
+          <w:tcPr>
+            <w:tcW w:w="1168" w:type="dxa"/>
+          </w:tcPr>
+          <w:p>
+            <w:pPr>
+              <w:jc w:val="center"/>
+            </w:pPr>
+            <w:r>
+              <w:t>03</w:t>
+            </w:r>
+          </w:p>
+        </w:tc>
+        <w:tc>
+          <w:tcPr>
+            <w:tcW w:w="721" w:type="dxa"/>
+          </w:tcPr>
+          <w:p>
+            <w:pPr>
+              <w:jc w:val="center"/>
+            </w:pPr>
+            <w:r>
+              <w:t>0</w:t>
+            </w:r>
+            <w:r>
+              <w:t>8</w:t>
+            </w:r>
+          </w:p>
+        </w:tc>
+        <w:tc>
+          <w:tcPr>
+            <w:tcW w:w="1294" w:type="dxa"/>
+          </w:tcPr>
+          <w:p>
+            <w:pPr>
+              <w:jc w:val="center"/>
+            </w:pPr>
+            <w:r>
+              <w:t>0</w:t>
+            </w:r>
+            <w:r>
+              <w:t>1</w:t>
+            </w:r>
+          </w:p>
+        </w:tc>
+        <w:tc>
+          <w:tcPr>
+            <w:tcW w:w="721" w:type="dxa"/>
+          </w:tcPr>
+          <w:p>
+            <w:pPr>
+              <w:jc w:val="center"/>
+            </w:pPr>
+            <w:r>
+              <w:t>00</w:t>
+            </w:r>
+          </w:p>
+        </w:tc>
+        <w:tc>
+          <w:tcPr>
+            <w:tcW w:w="1294" w:type="dxa"/>
+          </w:tcPr>
+          <w:p>
+            <w:pPr>
+              <w:jc w:val="center"/>
+            </w:pPr>
+            <w:r>
+              <w:t>0</w:t>
+            </w:r>
+            <w:r>
+              <w:t>8</w:t>
+            </w:r>
+          </w:p>
+        </w:tc>
+        <w:tc>
+          <w:tcPr>
+            <w:tcW w:w="837" w:type="dxa"/>
+          </w:tcPr>
+          <w:p>
+            <w:pPr>
+              <w:jc w:val="center"/>
+            </w:pPr>
+            <w:r>
+              <w:t>16</w:t>
+            </w:r>
+          </w:p>
+        </w:tc>
+        <w:tc>
+          <w:tcPr>
+            <w:tcW w:w="721" w:type="dxa"/>
+          </w:tcPr>
+          <w:p>
+            <w:pPr>
+              <w:jc w:val="center"/>
+            </w:pPr>
+            <w:r>
+              <w:t>D7</w:t>
+            </w:r>
+          </w:p>
+        </w:tc>
+        <w:tc>
+          <w:tcPr>
+            <w:tcW w:w="885" w:type="dxa"/>
+          </w:tcPr>
+          <w:p>
+            <w:pPr>
+              <w:jc w:val="center"/>
+              <w:rPr>
+                <w:highlight w:val="yellow"/>
+              </w:rPr>
+            </w:pPr>
+          </w:p>
+        </w:tc>
+      </w:tr>
+      <w:tr>
+        <w:tc>
+          <w:tcPr>
+            <w:tcW w:w="1034" w:type="dxa"/>
+          </w:tcPr>
+          <w:p>
+            <w:pPr>
+              <w:jc w:val="center"/>
+            </w:pPr>
+            <w:r>
+              <w:t>10</w:t>
+            </w:r>
+          </w:p>
+        </w:tc>
+        <w:tc>
+          <w:tcPr>
+            <w:tcW w:w="901" w:type="dxa"/>
+          </w:tcPr>
+          <w:p>
+            <w:pPr>
+              <w:jc w:val="center"/>
+            </w:pPr>
+            <w:r>
+              <w:t>0A</w:t>
+            </w:r>
+          </w:p>
+        </w:tc>
+        <w:tc>
+          <w:tcPr>
+            <w:tcW w:w="1168" w:type="dxa"/>
+          </w:tcPr>
+          <w:p>
+            <w:pPr>
+              <w:jc w:val="center"/>
+            </w:pPr>
+            <w:r>
+              <w:t>03</w:t>
+            </w:r>
+          </w:p>
+        </w:tc>
+        <w:tc>
+          <w:tcPr>
+            <w:tcW w:w="721" w:type="dxa"/>
+          </w:tcPr>
+          <w:p>
+            <w:pPr>
+              <w:jc w:val="center"/>
+            </w:pPr>
+            <w:r>
+              <w:t>0</w:t>
+            </w:r>
+            <w:r>
+              <w:t>8</w:t>
+            </w:r>
+          </w:p>
+        </w:tc>
+        <w:tc>
+          <w:tcPr>
+            <w:tcW w:w="1294" w:type="dxa"/>
+          </w:tcPr>
+          <w:p>
+            <w:pPr>
+              <w:jc w:val="center"/>
+            </w:pPr>
+            <w:r>
+              <w:t>0</w:t>
+            </w:r>
+            <w:r>
+              <w:t>1</w:t>
+            </w:r>
+          </w:p>
+        </w:tc>
+        <w:tc>
+          <w:tcPr>
+            <w:tcW w:w="721" w:type="dxa"/>
+          </w:tcPr>
+          <w:p>
+            <w:pPr>
+              <w:jc w:val="center"/>
+            </w:pPr>
+            <w:r>
+              <w:t>00</w:t>
+            </w:r>
+          </w:p>
+        </w:tc>
+        <w:tc>
+          <w:tcPr>
+            <w:tcW w:w="1294" w:type="dxa"/>
+          </w:tcPr>
+          <w:p>
+            <w:pPr>
+              <w:jc w:val="center"/>
+            </w:pPr>
+            <w:r>
+              <w:t>0</w:t>
+            </w:r>
+            <w:r>
+              <w:t>9</w:t>
+            </w:r>
+          </w:p>
+        </w:tc>
+        <w:tc>
+          <w:tcPr>
+            <w:tcW w:w="837" w:type="dxa"/>
+          </w:tcPr>
+          <w:p>
+            <w:pPr>
+              <w:jc w:val="center"/>
+            </w:pPr>
+            <w:r>
+              <w:t>D7</w:t>
+            </w:r>
+          </w:p>
+        </w:tc>
+        <w:tc>
+          <w:tcPr>
+            <w:tcW w:w="721" w:type="dxa"/>
+          </w:tcPr>
+          <w:p>
+            <w:pPr>
+              <w:jc w:val="center"/>
+            </w:pPr>
+            <w:r>
+              <w:t>17</w:t>
+            </w:r>
+          </w:p>
+        </w:tc>
+        <w:tc>
+          <w:tcPr>
+            <w:tcW w:w="885" w:type="dxa"/>
+          </w:tcPr>
+          <w:p>
+            <w:pPr>
+              <w:jc w:val="center"/>
+              <w:rPr>
+                <w:highlight w:val="yellow"/>
+              </w:rPr>
+            </w:pPr>
+          </w:p>
+        </w:tc>
+      </w:tr>
+      <w:tr>
+        <w:tc>
+          <w:tcPr>
+            <w:tcW w:w="1034" w:type="dxa"/>
+          </w:tcPr>
+          <w:p>
+            <w:pPr>
+              <w:jc w:val="center"/>
+            </w:pPr>
+            <w:r>
+              <w:rPr>
+                <w:highlight w:val="green"/>
+              </w:rPr>
+              <w:t>TOTAL 10 of them</w:t>
+            </w:r>
+          </w:p>
+        </w:tc>
+        <w:tc>
+          <w:tcPr>
+            <w:tcW w:w="901" w:type="dxa"/>
+          </w:tcPr>
+          <w:p>
+            <w:pPr>
+              <w:jc w:val="center"/>
+            </w:pPr>
+            <w:r>
+              <w:t>0A</w:t>
+            </w:r>
+          </w:p>
+        </w:tc>
+        <w:tc>
+          <w:tcPr>
+            <w:tcW w:w="1168" w:type="dxa"/>
+          </w:tcPr>
+          <w:p>
+            <w:pPr>
+              <w:jc w:val="center"/>
+            </w:pPr>
+            <w:r>
+              <w:t>03</w:t>
+            </w:r>
+          </w:p>
+        </w:tc>
+        <w:tc>
+          <w:tcPr>
+            <w:tcW w:w="721" w:type="dxa"/>
+          </w:tcPr>
+          <w:p>
+            <w:pPr>
+              <w:jc w:val="center"/>
+            </w:pPr>
+            <w:r>
+              <w:t>08</w:t>
+            </w:r>
+          </w:p>
+        </w:tc>
+        <w:tc>
+          <w:tcPr>
+            <w:tcW w:w="1294" w:type="dxa"/>
+          </w:tcPr>
+          <w:p>
+            <w:pPr>
+              <w:jc w:val="center"/>
+            </w:pPr>
+            <w:r>
+              <w:t>01</w:t>
+            </w:r>
+          </w:p>
+        </w:tc>
+        <w:tc>
+          <w:tcPr>
+            <w:tcW w:w="721" w:type="dxa"/>
+          </w:tcPr>
+          <w:p>
+            <w:pPr>
+              <w:jc w:val="center"/>
+            </w:pPr>
+            <w:r>
+              <w:t>00</w:t>
+            </w:r>
+          </w:p>
+        </w:tc>
+        <w:tc>
+          <w:tcPr>
+            <w:tcW w:w="1294" w:type="dxa"/>
+          </w:tcPr>
+          <w:p>
+            <w:pPr>
+              <w:jc w:val="center"/>
+            </w:pPr>
+            <w:r>
+              <w:t>0A</w:t>
+            </w:r>
+          </w:p>
+        </w:tc>
+        <w:tc>
+          <w:tcPr>
+            <w:tcW w:w="837" w:type="dxa"/>
+          </w:tcPr>
+          <w:p>
+            <w:pPr>
+              <w:jc w:val="center"/>
+            </w:pPr>
+            <w:r>
+              <w:t>97</w:t>
+            </w:r>
+          </w:p>
+        </w:tc>
+        <w:tc>
+          <w:tcPr>
+            <w:tcW w:w="721" w:type="dxa"/>
+          </w:tcPr>
+          <w:p>
+            <w:pPr>
+              <w:jc w:val="center"/>
+            </w:pPr>
+            <w:r>
+              <w:t>16</w:t>
+            </w:r>
+          </w:p>
+        </w:tc>
+        <w:tc>
+          <w:tcPr>
+            <w:tcW w:w="885" w:type="dxa"/>
+          </w:tcPr>
+          <w:p>
+            <w:pPr>
+              <w:jc w:val="center"/>
+              <w:rPr>
+                <w:highlight w:val="yellow"/>
+              </w:rPr>
+            </w:pPr>
+          </w:p>
+        </w:tc>
+      </w:tr>
+    </w:tbl>
+    <w:p/>
+    <w:p>
+      <w:r>
+        <w:t>Response from TOTAL 10 of them</w:t>
+      </w:r>
+    </w:p>
+    <w:p>
+      <w:r>
+        <w:t>0A</w:t>
+      </w:r>
+      <w:r>
+        <w:tab/>
+        <w:t>Device ID</w:t>
+      </w:r>
+    </w:p>
+    <w:p>
+      <w:r>
+        <w:t>03</w:t>
+      </w:r>
+      <w:r>
+        <w:tab/>
+        <w:t>Function Code</w:t>
+      </w:r>
+    </w:p>
+    <w:p>
+      <w:r>
+        <w:t xml:space="preserve">14 </w:t>
+      </w:r>
+      <w:r>
+        <w:tab/>
+        <w:t xml:space="preserve">The number of bytes further (14 Bytes) </w:t>
+      </w:r>
+    </w:p>
+    <w:p>
+      <w:r>
+        <w:t xml:space="preserve">00 00 </w:t>
+      </w:r>
+      <w:r>
+        <w:tab/>
+        <w:t>1 Byte</w:t>
+      </w:r>
+    </w:p>
+    <w:p>
+      <w:r>
+        <w:t xml:space="preserve">00 00 </w:t>
+      </w:r>
+      <w:r>
+        <w:tab/>
+        <w:t>2 Byte</w:t>
+      </w:r>
+    </w:p>
+    <w:p>
+      <w:r>
+        <w:t>00 03</w:t>
+      </w:r>
+      <w:r>
+        <w:tab/>
+        <w:t>3 Byte</w:t>
+      </w:r>
+    </w:p>
+    <w:p>
+      <w:r>
+        <w:t>FF FC</w:t>
+      </w:r>
+      <w:r>
+        <w:tab/>
+        <w:t>4 Byte</w:t>
+      </w:r>
+    </w:p>
+    <w:p>
+      <w:r>
+        <w:t>FF FF</w:t>
+      </w:r>
+      <w:r>
+        <w:tab/>
+        <w:t>5 Byte</w:t>
+      </w:r>
+    </w:p>
+    <w:p>
+      <w:r>
+        <w:t>00 02</w:t>
+      </w:r>
+      <w:r>
+        <w:tab/>
+        <w:t>6 Byte</w:t>
+      </w:r>
+    </w:p>
+    <w:p>
+      <w:r>
+        <w:t xml:space="preserve">FF FB </w:t>
+      </w:r>
+      <w:r>
+        <w:tab/>
+        <w:t>7 Byte</w:t>
+      </w:r>
+    </w:p>
+    <w:p>
+      <w:r>
+        <w:t>00 01</w:t>
+      </w:r>
+      <w:r>
+        <w:tab/>
+        <w:t>8 Byte</w:t>
+      </w:r>
+    </w:p>
+    <w:p>
+      <w:r>
+        <w:t>00 04</w:t>
+      </w:r>
+      <w:r>
+        <w:tab/>
+        <w:t>9 Byte</w:t>
+      </w:r>
+    </w:p>
+    <w:p>
+      <w:r>
+        <w:t>0D 0A</w:t>
+      </w:r>
+      <w:r>
+        <w:tab/>
+        <w:t>10 Byte</w:t>
+      </w:r>
+    </w:p>
+    <w:p>
+      <w:r>
+        <w:t>00 00</w:t>
+      </w:r>
+      <w:r>
+        <w:tab/>
+        <w:t>11 Byte</w:t>
+      </w:r>
+    </w:p>
+    <w:p>
+      <w:r>
+        <w:t>79 4F</w:t>
+      </w:r>
+      <w:r>
+        <w:tab/>
+        <w:t>12 Byte</w:t>
+      </w:r>
+    </w:p>
+    <w:p>
+      <w:r>
+        <w:lastRenderedPageBreak/>
+        <w:t>0D 0A</w:t>
+      </w:r>
+    </w:p>
+    <w:p/>
+    <w:p/>
+    <w:p/>
+    <w:p/>
+    <w:p/>
+    <w:p/>
+    <w:p/>
+    <w:p/>
+    <w:p/>
+    <w:p/>
     <w:p/>
     <w:p/>
     <w:p/>
@@ -429,6 +2312,35 @@
     <w:uiPriority w:val="99"/>
     <w:semiHidden/>
     <w:unhideWhenUsed/>
+  </w:style>
+  <w:style w:type="table" w:styleId="TableGrid">
+    <w:name w:val="Table Grid"/>
+    <w:basedOn w:val="TableNormal"/>
+    <w:uiPriority w:val="59"/>
+    <w:rsid w:val="00A83580"/>
+    <w:pPr>
+      <w:spacing w:after="0" w:line="240" w:lineRule="auto"/>
+    </w:pPr>
+    <w:rPr>
+      <w:rFonts w:eastAsiaTheme="minorEastAsia"/>
+    </w:rPr>
+    <w:tblPr>
+      <w:tblInd w:w="0" w:type="dxa"/>
+      <w:tblBorders>
+        <w:top w:val="single" w:sz="4" w:space="0" w:color="000000" w:themeColor="text1"/>
+        <w:left w:val="single" w:sz="4" w:space="0" w:color="000000" w:themeColor="text1"/>
+        <w:bottom w:val="single" w:sz="4" w:space="0" w:color="000000" w:themeColor="text1"/>
+        <w:right w:val="single" w:sz="4" w:space="0" w:color="000000" w:themeColor="text1"/>
+        <w:insideH w:val="single" w:sz="4" w:space="0" w:color="000000" w:themeColor="text1"/>
+        <w:insideV w:val="single" w:sz="4" w:space="0" w:color="000000" w:themeColor="text1"/>
+      </w:tblBorders>
+      <w:tblCellMar>
+        <w:top w:w="0" w:type="dxa"/>
+        <w:left w:w="108" w:type="dxa"/>
+        <w:bottom w:w="0" w:type="dxa"/>
+        <w:right w:w="108" w:type="dxa"/>
+      </w:tblCellMar>
+    </w:tblPr>
   </w:style>
 </w:styles>
 </file>

</xml_diff>

<commit_message>
Add documentation for DC converter
</commit_message>
<xml_diff>
--- a/Motorola/Motorola Config.docx
+++ b/Motorola/Motorola Config.docx
@@ -1987,7 +1987,15 @@
     </w:p>
     <w:p>
       <w:r>
-        <w:t xml:space="preserve">00 00 </w:t>
+        <w:t xml:space="preserve">00 </w:t>
+      </w:r>
+      <w:proofErr w:type="spellStart"/>
+      <w:r>
+        <w:t>00</w:t>
+      </w:r>
+      <w:proofErr w:type="spellEnd"/>
+      <w:r>
+        <w:t xml:space="preserve"> </w:t>
       </w:r>
       <w:r>
         <w:tab/>
@@ -1996,7 +2004,15 @@
     </w:p>
     <w:p>
       <w:r>
-        <w:t xml:space="preserve">00 00 </w:t>
+        <w:t xml:space="preserve">00 </w:t>
+      </w:r>
+      <w:proofErr w:type="spellStart"/>
+      <w:r>
+        <w:t>00</w:t>
+      </w:r>
+      <w:proofErr w:type="spellEnd"/>
+      <w:r>
+        <w:t xml:space="preserve"> </w:t>
       </w:r>
       <w:r>
         <w:tab/>
@@ -2023,8 +2039,13 @@
     </w:p>
     <w:p>
       <w:r>
-        <w:t>FF FF</w:t>
-      </w:r>
+        <w:t xml:space="preserve">FF </w:t>
+      </w:r>
+      <w:proofErr w:type="spellStart"/>
+      <w:r>
+        <w:t>FF</w:t>
+      </w:r>
+      <w:proofErr w:type="spellEnd"/>
       <w:r>
         <w:tab/>
         <w:t>5 Byte</w:t>
@@ -2077,8 +2098,13 @@
     </w:p>
     <w:p>
       <w:r>
-        <w:t>00 00</w:t>
-      </w:r>
+        <w:t xml:space="preserve">00 </w:t>
+      </w:r>
+      <w:proofErr w:type="spellStart"/>
+      <w:r>
+        <w:t>00</w:t>
+      </w:r>
+      <w:proofErr w:type="spellEnd"/>
       <w:r>
         <w:tab/>
         <w:t>11 Byte</w:t>
@@ -2099,6 +2125,44 @@
         <w:t>0D 0A</w:t>
       </w:r>
     </w:p>
+    <w:p/>
+    <w:p>
+      <w:r>
+        <w:t xml:space="preserve">DC Converter </w:t>
+      </w:r>
+    </w:p>
+    <w:p>
+      <w:hyperlink r:id="rId6" w:history="1">
+        <w:r>
+          <w:rPr>
+            <w:rStyle w:val="Hyperlink"/>
+          </w:rPr>
+          <w:t>https://www.mouser.com/ProductDetail/919-R-78E5.0-0.5</w:t>
+        </w:r>
+      </w:hyperlink>
+    </w:p>
+    <w:p>
+      <w:r>
+        <w:rPr>
+          <w:noProof/>
+        </w:rPr>
+        <w:pict>
+          <v:shape id="_x0000_s1029" type="#_x0000_t75" style="position:absolute;margin-left:3.45pt;margin-top:76.25pt;width:467.25pt;height:357.5pt;z-index:251664384">
+            <v:imagedata r:id="rId7" o:title="dc converter"/>
+            <w10:wrap type="square"/>
+          </v:shape>
+        </w:pict>
+      </w:r>
+      <w:r>
+        <w:t xml:space="preserve">12V to 5V </w:t>
+      </w:r>
+    </w:p>
+    <w:p>
+      <w:r>
+        <w:t>To power AMI RTU without a battery</w:t>
+      </w:r>
+    </w:p>
+    <w:p/>
     <w:p/>
     <w:p/>
     <w:p/>
@@ -2341,6 +2405,17 @@
         <w:right w:w="108" w:type="dxa"/>
       </w:tblCellMar>
     </w:tblPr>
+  </w:style>
+  <w:style w:type="character" w:styleId="Hyperlink">
+    <w:name w:val="Hyperlink"/>
+    <w:basedOn w:val="DefaultParagraphFont"/>
+    <w:uiPriority w:val="99"/>
+    <w:unhideWhenUsed/>
+    <w:rsid w:val="00475DBC"/>
+    <w:rPr>
+      <w:color w:val="0000FF" w:themeColor="hyperlink"/>
+      <w:u w:val="single"/>
+    </w:rPr>
   </w:style>
 </w:styles>
 </file>

</xml_diff>